<commit_message>
Priprema za poslednja tri poglavlja
</commit_message>
<xml_diff>
--- a/Dokumentacija/Diplomski.docx
+++ b/Dokumentacija/Diplomski.docx
@@ -62,7 +62,7 @@
                 <v:shape id="_x0000_i1025" type="#_x0000_t75" style="width:63.8pt;height:63.8pt" o:ole="" fillcolor="window">
                   <v:imagedata r:id="rId8" o:title=""/>
                 </v:shape>
-                <o:OLEObject Type="Embed" ProgID="CorelDraw.Graphic.7" ShapeID="_x0000_i1025" DrawAspect="Content" ObjectID="_1756942403" r:id="rId9"/>
+                <o:OLEObject Type="Embed" ProgID="CorelDraw.Graphic.7" ShapeID="_x0000_i1025" DrawAspect="Content" ObjectID="_1756942632" r:id="rId9"/>
               </w:object>
             </w:r>
           </w:p>
@@ -17924,6 +17924,14 @@
     </w:p>
     <w:p/>
     <w:p>
+      <w:pPr>
+        <w:pStyle w:val="Heading2"/>
+      </w:pPr>
+      <w:r>
+        <w:t>6.1 Komande i korisnički interfejs</w:t>
+      </w:r>
+    </w:p>
+    <w:p>
       <w:r>
         <w:t xml:space="preserve">Komande koje korisnik može koristiti </w:t>
       </w:r>
@@ -17931,7 +17939,13 @@
         <w:t>su</w:t>
       </w:r>
       <w:r>
-        <w:t xml:space="preserve"> jasno prikazane na interfejsu, a izgled interfejsa </w:t>
+        <w:t xml:space="preserve"> jasno prikazane na</w:t>
+      </w:r>
+      <w:r>
+        <w:t xml:space="preserve"> korisničkom</w:t>
+      </w:r>
+      <w:r>
+        <w:t xml:space="preserve"> interfejsu, a izgled interfejsa </w:t>
       </w:r>
       <w:r>
         <w:t>može se</w:t>
@@ -18136,11 +18150,8 @@
     </w:p>
     <w:p>
       <w:r>
-        <w:t xml:space="preserve">Korisnički interfejs pruža informacije o statusu aplikacije, precizirajući da li je aplikacija trenutno u pauziranom ili aktivnom režimu. Takođe, pruža informaciju o tome koji korak se trenutno definiše - da li je to iskorak levom ili desnom nogom. Pored toga, korisnički interfejs omogućava praćenje trenutnog </w:t>
-      </w:r>
-      <w:r>
         <w:lastRenderedPageBreak/>
-        <w:t>moda u kojem se korisnik nalazi. Ova aplikacija ima dva moda rada</w:t>
+        <w:t>Korisnički interfejs pruža informacije o statusu aplikacije, precizirajući da li je aplikacija trenutno u pauziranom ili aktivnom režimu. Takođe, pruža informaciju o tome koji korak se trenutno definiše - da li je to iskorak levom ili desnom nogom. Pored toga, korisnički interfejs omogućava praćenje trenutnog moda u kojem se korisnik nalazi. Ova aplikacija ima dva moda rada</w:t>
       </w:r>
       <w:r>
         <w:t>,</w:t>

</xml_diff>